<commit_message>
front end 9riba tsali
</commit_message>
<xml_diff>
--- a/Conception UML.docx
+++ b/Conception UML.docx
@@ -79,18 +79,7 @@
           <w:szCs w:val="24"/>
           <w:lang w:val="fr-FR"/>
         </w:rPr>
-        <w:t>Ce diagramme montre les principales fo</w:t>
-      </w:r>
-      <w:bookmarkStart w:id="0" w:name="_GoBack"/>
-      <w:bookmarkEnd w:id="0"/>
-      <w:r>
-        <w:rPr>
-          <w:rFonts w:ascii="Times New Roman" w:eastAsia="Times New Roman" w:hAnsi="Times New Roman" w:cs="Times New Roman"/>
-          <w:sz w:val="18"/>
-          <w:szCs w:val="24"/>
-          <w:lang w:val="fr-FR"/>
-        </w:rPr>
-        <w:t>nctionnalités du système et les acteurs qui interagissent avec lui.</w:t>
+        <w:t>Ce diagramme montre les principales fonctionnalités du système et les acteurs qui interagissent avec lui.</w:t>
       </w:r>
     </w:p>
     <w:p>
@@ -1533,7 +1522,7 @@
           <w:sz w:val="18"/>
           <w:szCs w:val="24"/>
         </w:rPr>
-        <w:t>Choix</w:t>
+        <w:t>Saisie</w:t>
       </w:r>
       <w:proofErr w:type="spellEnd"/>
       <w:r>
@@ -1551,7 +1540,25 @@
           <w:sz w:val="18"/>
           <w:szCs w:val="24"/>
         </w:rPr>
-        <w:t>sièges</w:t>
+        <w:t>informations</w:t>
+      </w:r>
+      <w:proofErr w:type="spellEnd"/>
+      <w:r>
+        <w:rPr>
+          <w:rFonts w:ascii="Times New Roman" w:eastAsia="Times New Roman" w:hAnsi="Times New Roman" w:cs="Times New Roman"/>
+          <w:sz w:val="18"/>
+          <w:szCs w:val="24"/>
+        </w:rPr>
+        <w:t xml:space="preserve"> </w:t>
+      </w:r>
+      <w:proofErr w:type="spellStart"/>
+      <w:r>
+        <w:rPr>
+          <w:rFonts w:ascii="Times New Roman" w:eastAsia="Times New Roman" w:hAnsi="Times New Roman" w:cs="Times New Roman"/>
+          <w:sz w:val="18"/>
+          <w:szCs w:val="24"/>
+        </w:rPr>
+        <w:t>personnelles</w:t>
       </w:r>
       <w:proofErr w:type="spellEnd"/>
     </w:p>
@@ -1575,43 +1582,7 @@
           <w:sz w:val="18"/>
           <w:szCs w:val="24"/>
         </w:rPr>
-        <w:t>Saisie</w:t>
-      </w:r>
-      <w:proofErr w:type="spellEnd"/>
-      <w:r>
-        <w:rPr>
-          <w:rFonts w:ascii="Times New Roman" w:eastAsia="Times New Roman" w:hAnsi="Times New Roman" w:cs="Times New Roman"/>
-          <w:sz w:val="18"/>
-          <w:szCs w:val="24"/>
-        </w:rPr>
-        <w:t xml:space="preserve"> des </w:t>
-      </w:r>
-      <w:proofErr w:type="spellStart"/>
-      <w:r>
-        <w:rPr>
-          <w:rFonts w:ascii="Times New Roman" w:eastAsia="Times New Roman" w:hAnsi="Times New Roman" w:cs="Times New Roman"/>
-          <w:sz w:val="18"/>
-          <w:szCs w:val="24"/>
-        </w:rPr>
-        <w:t>informations</w:t>
-      </w:r>
-      <w:proofErr w:type="spellEnd"/>
-      <w:r>
-        <w:rPr>
-          <w:rFonts w:ascii="Times New Roman" w:eastAsia="Times New Roman" w:hAnsi="Times New Roman" w:cs="Times New Roman"/>
-          <w:sz w:val="18"/>
-          <w:szCs w:val="24"/>
-        </w:rPr>
-        <w:t xml:space="preserve"> </w:t>
-      </w:r>
-      <w:proofErr w:type="spellStart"/>
-      <w:r>
-        <w:rPr>
-          <w:rFonts w:ascii="Times New Roman" w:eastAsia="Times New Roman" w:hAnsi="Times New Roman" w:cs="Times New Roman"/>
-          <w:sz w:val="18"/>
-          <w:szCs w:val="24"/>
-        </w:rPr>
-        <w:t>personnelles</w:t>
+        <w:t>Paiement</w:t>
       </w:r>
       <w:proofErr w:type="spellEnd"/>
     </w:p>
@@ -1628,30 +1599,6 @@
           <w:szCs w:val="24"/>
         </w:rPr>
       </w:pPr>
-      <w:proofErr w:type="spellStart"/>
-      <w:r>
-        <w:rPr>
-          <w:rFonts w:ascii="Times New Roman" w:eastAsia="Times New Roman" w:hAnsi="Times New Roman" w:cs="Times New Roman"/>
-          <w:sz w:val="18"/>
-          <w:szCs w:val="24"/>
-        </w:rPr>
-        <w:t>Paiement</w:t>
-      </w:r>
-      <w:proofErr w:type="spellEnd"/>
-    </w:p>
-    <w:p>
-      <w:pPr>
-        <w:numPr>
-          <w:ilvl w:val="0"/>
-          <w:numId w:val="9"/>
-        </w:numPr>
-        <w:spacing w:before="100" w:beforeAutospacing="1" w:after="100" w:afterAutospacing="1" w:line="240" w:lineRule="auto"/>
-        <w:rPr>
-          <w:rFonts w:ascii="Times New Roman" w:eastAsia="Times New Roman" w:hAnsi="Times New Roman" w:cs="Times New Roman"/>
-          <w:sz w:val="18"/>
-          <w:szCs w:val="24"/>
-        </w:rPr>
-      </w:pPr>
       <w:r>
         <w:rPr>
           <w:rFonts w:ascii="Times New Roman" w:eastAsia="Times New Roman" w:hAnsi="Times New Roman" w:cs="Times New Roman"/>
@@ -2473,6 +2420,8 @@
         </w:rPr>
         <w:t>paiement</w:t>
       </w:r>
+      <w:bookmarkStart w:id="0" w:name="_GoBack"/>
+      <w:bookmarkEnd w:id="0"/>
       <w:proofErr w:type="spellEnd"/>
     </w:p>
     <w:p>

</xml_diff>